<commit_message>
adding webpack, files .editorconfig, .eslintignore, .eslintrc.yml, .gitignore sepparating project on components
</commit_message>
<xml_diff>
--- a/tasks and description/коммиты проекта обучения.docx
+++ b/tasks and description/коммиты проекта обучения.docx
@@ -3,6 +3,16 @@
 <w:document xmlns:wpc="http://schemas.microsoft.com/office/word/2010/wordprocessingCanvas" xmlns:cx="http://schemas.microsoft.com/office/drawing/2014/chartex" xmlns:cx1="http://schemas.microsoft.com/office/drawing/2015/9/8/chartex" xmlns:cx2="http://schemas.microsoft.com/office/drawing/2015/10/21/chartex" xmlns:cx3="http://schemas.microsoft.com/office/drawing/2016/5/9/chartex" xmlns:cx4="http://schemas.microsoft.com/office/drawing/2016/5/10/chartex" xmlns:cx5="http://schemas.microsoft.com/office/drawing/2016/5/11/chartex" xmlns:cx6="http://schemas.microsoft.com/office/drawing/2016/5/12/chartex" xmlns:cx7="http://schemas.microsoft.com/office/drawing/2016/5/13/chartex" xmlns:cx8="http://schemas.microsoft.com/office/drawing/2016/5/14/chartex" xmlns:mc="http://schemas.openxmlformats.org/markup-compatibility/2006" xmlns:aink="http://schemas.microsoft.com/office/drawing/2016/ink" xmlns:am3d="http://schemas.microsoft.com/office/drawing/2017/model3d" xmlns:o="urn:schemas-microsoft-com:office:office" xmlns:r="http://schemas.openxmlformats.org/officeDocument/2006/relationships" xmlns:m="http://schemas.openxmlformats.org/officeDocument/2006/math" xmlns:v="urn:schemas-microsoft-com:vml" xmlns:wp14="http://schemas.microsoft.com/office/word/2010/wordprocessingDrawing" xmlns:wp="http://schemas.openxmlformats.org/drawingml/2006/wordprocessingDrawing" xmlns:w10="urn:schemas-microsoft-com:office:word" xmlns:w="http://schemas.openxmlformats.org/wordprocessingml/2006/main" xmlns:w14="http://schemas.microsoft.com/office/word/2010/wordml" xmlns:w15="http://schemas.microsoft.com/office/word/2012/wordml" xmlns:w16cex="http://schemas.microsoft.com/office/word/2018/wordml/cex" xmlns:w16cid="http://schemas.microsoft.com/office/word/2016/wordml/cid" xmlns:w16="http://schemas.microsoft.com/office/word/2018/wordml" xmlns:w16se="http://schemas.microsoft.com/office/word/2015/wordml/symex" xmlns:wpg="http://schemas.microsoft.com/office/word/2010/wordprocessingGroup" xmlns:wpi="http://schemas.microsoft.com/office/word/2010/wordprocessingInk" xmlns:wne="http://schemas.microsoft.com/office/word/2006/wordml" xmlns:wps="http://schemas.microsoft.com/office/word/2010/wordprocessingShape" mc:Ignorable="w14 w15 w16se w16cid w16 w16cex wp14">
   <w:body>
     <w:p>
+      <w:r>
+        <w:t>Коммиты учебного проекта таскменеджер</w:t>
+      </w:r>
+    </w:p>
+    <w:p>
+      <w:pPr>
+        <w:rPr>
+          <w:rStyle w:val="a3"/>
+        </w:rPr>
+      </w:pPr>
       <w:hyperlink r:id="rId4" w:history="1">
         <w:r>
           <w:rPr>
@@ -12,11 +22,40 @@
         </w:r>
       </w:hyperlink>
     </w:p>
-    <w:p/>
     <w:p>
+      <w:pPr>
+        <w:rPr>
+          <w:rStyle w:val="a3"/>
+        </w:rPr>
+      </w:pPr>
+    </w:p>
+    <w:p>
+      <w:pPr>
+        <w:rPr>
+          <w:rStyle w:val="a3"/>
+        </w:rPr>
+      </w:pPr>
+    </w:p>
+    <w:p>
+      <w:hyperlink r:id="rId5" w:history="1">
+        <w:r>
+          <w:rPr>
+            <w:rStyle w:val="a3"/>
+          </w:rPr>
+          <w:t>https://github.com/andreysgra/cinemaddict-13?ysclid=l6dq8tnwpg479074497</w:t>
+        </w:r>
+      </w:hyperlink>
+      <w:r>
+        <w:t xml:space="preserve">  -</w:t>
+      </w:r>
+      <w:r>
+        <w:t xml:space="preserve"> сделанный проект киноман</w:t>
+      </w:r>
       <w:bookmarkStart w:id="0" w:name="_GoBack"/>
       <w:bookmarkEnd w:id="0"/>
     </w:p>
+    <w:p/>
+    <w:p/>
     <w:sectPr>
       <w:pgSz w:w="11906" w:h="16838"/>
       <w:pgMar w:top="1134" w:right="850" w:bottom="1134" w:left="1701" w:header="708" w:footer="708" w:gutter="0"/>

</xml_diff>

<commit_message>
Start to work width model #26  - create model class in its own directory  - add set and get methods in it - add method to update film
</commit_message>
<xml_diff>
--- a/tasks and description/коммиты проекта обучения.docx
+++ b/tasks and description/коммиты проекта обучения.docx
@@ -4,8 +4,13 @@
   <w:body>
     <w:p>
       <w:r>
-        <w:t>Коммиты учебного проекта таскменеджер</w:t>
-      </w:r>
+        <w:t xml:space="preserve">Коммиты учебного проекта </w:t>
+      </w:r>
+      <w:proofErr w:type="spellStart"/>
+      <w:r>
+        <w:t>таскменеджер</w:t>
+      </w:r>
+      <w:proofErr w:type="spellEnd"/>
     </w:p>
     <w:p>
       <w:pPr>
@@ -30,32 +35,204 @@
       </w:pPr>
     </w:p>
     <w:p>
+      <w:bookmarkStart w:id="0" w:name="_GoBack"/>
+      <w:bookmarkEnd w:id="0"/>
+    </w:p>
+    <w:p>
       <w:pPr>
         <w:rPr>
-          <w:rStyle w:val="a3"/>
+          <w:lang w:val="en-US"/>
+        </w:rPr>
+      </w:pPr>
+      <w:r>
+        <w:rPr>
+          <w:lang w:val="en-US"/>
+        </w:rPr>
+        <w:t>find -name "*.</w:t>
+      </w:r>
+      <w:proofErr w:type="spellStart"/>
+      <w:r>
+        <w:rPr>
+          <w:lang w:val="en-US"/>
+        </w:rPr>
+        <w:t>js</w:t>
+      </w:r>
+      <w:proofErr w:type="spellEnd"/>
+      <w:r>
+        <w:rPr>
+          <w:lang w:val="en-US"/>
+        </w:rPr>
+        <w:t>" -not -path "./</w:t>
+      </w:r>
+      <w:proofErr w:type="spellStart"/>
+      <w:r>
+        <w:rPr>
+          <w:lang w:val="en-US"/>
+        </w:rPr>
+        <w:t>node_modules</w:t>
+      </w:r>
+      <w:proofErr w:type="spellEnd"/>
+      <w:r>
+        <w:rPr>
+          <w:lang w:val="en-US"/>
+        </w:rPr>
+        <w:t xml:space="preserve">/*" | </w:t>
+      </w:r>
+      <w:proofErr w:type="spellStart"/>
+      <w:r>
+        <w:rPr>
+          <w:lang w:val="en-US"/>
+        </w:rPr>
+        <w:t>xargs</w:t>
+      </w:r>
+      <w:proofErr w:type="spellEnd"/>
+      <w:r>
+        <w:rPr>
+          <w:lang w:val="en-US"/>
+        </w:rPr>
+        <w:t xml:space="preserve"> grep -</w:t>
+      </w:r>
+      <w:proofErr w:type="spellStart"/>
+      <w:r>
+        <w:rPr>
+          <w:lang w:val="en-US"/>
+        </w:rPr>
+        <w:t>i</w:t>
+      </w:r>
+      <w:proofErr w:type="spellEnd"/>
+      <w:r>
+        <w:rPr>
+          <w:lang w:val="en-US"/>
+        </w:rPr>
+        <w:t xml:space="preserve"> </w:t>
+      </w:r>
+      <w:proofErr w:type="spellStart"/>
+      <w:r>
+        <w:rPr>
+          <w:lang w:val="en-US"/>
+        </w:rPr>
+        <w:t>SortingComponent</w:t>
+      </w:r>
+      <w:proofErr w:type="spellEnd"/>
+      <w:r>
+        <w:rPr>
+          <w:lang w:val="en-US"/>
+        </w:rPr>
+        <w:t xml:space="preserve">  -  </w:t>
+      </w:r>
+      <w:r>
+        <w:t>поиск</w:t>
+      </w:r>
+      <w:r>
+        <w:rPr>
+          <w:lang w:val="en-US"/>
+        </w:rPr>
+        <w:t xml:space="preserve"> </w:t>
+      </w:r>
+      <w:r>
+        <w:t>текста</w:t>
+      </w:r>
+      <w:r>
+        <w:rPr>
+          <w:lang w:val="en-US"/>
+        </w:rPr>
+        <w:t xml:space="preserve"> </w:t>
+      </w:r>
+      <w:proofErr w:type="spellStart"/>
+      <w:r>
+        <w:rPr>
+          <w:lang w:val="en-US"/>
+        </w:rPr>
+        <w:t>SortingComponent</w:t>
+      </w:r>
+      <w:proofErr w:type="spellEnd"/>
+      <w:r>
+        <w:rPr>
+          <w:lang w:val="en-US"/>
+        </w:rPr>
+        <w:t xml:space="preserve">  </w:t>
+      </w:r>
+      <w:r>
+        <w:t>в</w:t>
+      </w:r>
+      <w:r>
+        <w:rPr>
+          <w:lang w:val="en-US"/>
+        </w:rPr>
+        <w:t xml:space="preserve"> </w:t>
+      </w:r>
+      <w:r>
+        <w:t>файлах</w:t>
+      </w:r>
+      <w:r>
+        <w:rPr>
+          <w:lang w:val="en-US"/>
+        </w:rPr>
+        <w:t xml:space="preserve"> .</w:t>
+      </w:r>
+      <w:proofErr w:type="spellStart"/>
+      <w:r>
+        <w:rPr>
+          <w:lang w:val="en-US"/>
+        </w:rPr>
+        <w:t>js</w:t>
+      </w:r>
+      <w:proofErr w:type="spellEnd"/>
+      <w:r>
+        <w:rPr>
+          <w:lang w:val="en-US"/>
+        </w:rPr>
+        <w:t xml:space="preserve"> </w:t>
+      </w:r>
+      <w:r>
+        <w:rPr>
+          <w:lang w:val="en-US"/>
+        </w:rPr>
+        <w:t xml:space="preserve"> </w:t>
+      </w:r>
+      <w:r>
+        <w:t>без</w:t>
+      </w:r>
+      <w:r>
+        <w:rPr>
+          <w:lang w:val="en-US"/>
+        </w:rPr>
+        <w:t xml:space="preserve"> </w:t>
+      </w:r>
+      <w:r>
+        <w:t>учета</w:t>
+      </w:r>
+      <w:r>
+        <w:rPr>
+          <w:lang w:val="en-US"/>
+        </w:rPr>
+        <w:t xml:space="preserve"> </w:t>
+      </w:r>
+      <w:r>
+        <w:t>регистра</w:t>
+      </w:r>
+    </w:p>
+    <w:p>
+      <w:pPr>
+        <w:rPr>
+          <w:lang w:val="en-US"/>
         </w:rPr>
       </w:pPr>
     </w:p>
     <w:p>
-      <w:hyperlink r:id="rId5" w:history="1">
-        <w:r>
-          <w:rPr>
-            <w:rStyle w:val="a3"/>
-          </w:rPr>
-          <w:t>https://github.com/andreysgra/cinemaddict-13?ysclid=l6dq8tnwpg479074497</w:t>
-        </w:r>
-      </w:hyperlink>
-      <w:r>
-        <w:t xml:space="preserve">  -</w:t>
-      </w:r>
-      <w:r>
-        <w:t xml:space="preserve"> сделанный проект киноман</w:t>
-      </w:r>
-      <w:bookmarkStart w:id="0" w:name="_GoBack"/>
-      <w:bookmarkEnd w:id="0"/>
+      <w:pPr>
+        <w:rPr>
+          <w:lang w:val="en-US"/>
+        </w:rPr>
+      </w:pPr>
     </w:p>
-    <w:p/>
-    <w:p/>
+    <w:p>
+      <w:pPr>
+        <w:rPr>
+          <w:lang w:val="en-US"/>
+        </w:rPr>
+      </w:pPr>
+    </w:p>
     <w:sectPr>
       <w:pgSz w:w="11906" w:h="16838"/>
       <w:pgMar w:top="1134" w:right="850" w:bottom="1134" w:left="1701" w:header="708" w:footer="708" w:gutter="0"/>

</xml_diff>